<commit_message>
Module 2 LAK description fixes, big letters, saves
</commit_message>
<xml_diff>
--- a/Allfiles/Mod02/Labfiles/01_DesignProject_end/DetailedPlanningDocument.docx
+++ b/Allfiles/Mod02/Labfiles/01_DesignProject_end/DetailedPlanningDocument.docx
@@ -1463,7 +1463,27 @@
               <w:rPr>
                 <w:rFonts w:asciiTheme="majorHAnsi" w:hAnsiTheme="majorHAnsi" w:cstheme="majorHAnsi"/>
               </w:rPr>
-              <w:t xml:space="preserve">The action runs when the user requests the photo gallery page. The action obtains all the photos from the database and passes them to the </w:t>
+              <w:t>The action r</w:t>
+            </w:r>
+            <w:r>
+              <w:rPr>
+                <w:rFonts w:asciiTheme="majorHAnsi" w:hAnsiTheme="majorHAnsi" w:cstheme="majorHAnsi"/>
+              </w:rPr>
+              <w:t xml:space="preserve">uns when the user requests the </w:t>
+            </w:r>
+            <w:r>
+              <w:rPr>
+                <w:rFonts w:asciiTheme="majorHAnsi" w:hAnsiTheme="majorHAnsi" w:cstheme="majorHAnsi"/>
+              </w:rPr>
+              <w:t>p</w:t>
+            </w:r>
+            <w:bookmarkStart w:id="0" w:name="_GoBack"/>
+            <w:bookmarkEnd w:id="0"/>
+            <w:r>
+              <w:rPr>
+                <w:rFonts w:asciiTheme="majorHAnsi" w:hAnsiTheme="majorHAnsi" w:cstheme="majorHAnsi"/>
+              </w:rPr>
+              <w:t xml:space="preserve">hoto gallery page. The action obtains all the photos from the database and passes them to the </w:t>
             </w:r>
             <w:proofErr w:type="spellStart"/>
             <w:r>
@@ -1674,7 +1694,19 @@
               <w:rPr>
                 <w:rFonts w:asciiTheme="majorHAnsi" w:hAnsiTheme="majorHAnsi" w:cstheme="majorHAnsi"/>
               </w:rPr>
-              <w:t xml:space="preserve">This action runs when the user clicks a “Details” link for a photo in a gallery. The action obtains full details of a single photo from the database and passes it to the </w:t>
+              <w:t xml:space="preserve">This action runs when the user clicks a </w:t>
+            </w:r>
+            <w:r>
+              <w:rPr>
+                <w:rFonts w:asciiTheme="majorHAnsi" w:hAnsiTheme="majorHAnsi" w:cstheme="majorHAnsi"/>
+              </w:rPr>
+              <w:t xml:space="preserve">photo's </w:t>
+            </w:r>
+            <w:r>
+              <w:rPr>
+                <w:rFonts w:asciiTheme="majorHAnsi" w:hAnsiTheme="majorHAnsi" w:cstheme="majorHAnsi"/>
+              </w:rPr>
+              <w:t xml:space="preserve">“Details” in a gallery. The action obtains full details of a single photo from the database and passes it to the </w:t>
             </w:r>
             <w:proofErr w:type="spellStart"/>
             <w:r>
@@ -2124,7 +2156,31 @@
               <w:rPr>
                 <w:rFonts w:asciiTheme="majorHAnsi" w:hAnsiTheme="majorHAnsi" w:cstheme="majorHAnsi"/>
               </w:rPr>
-              <w:t xml:space="preserve"> view. The action deletes the current Photo, with its associate Comments, from the database and redirects the user to the </w:t>
+              <w:t xml:space="preserve"> view. The action deletes the current </w:t>
+            </w:r>
+            <w:r>
+              <w:rPr>
+                <w:rFonts w:asciiTheme="majorHAnsi" w:hAnsiTheme="majorHAnsi" w:cstheme="majorHAnsi"/>
+              </w:rPr>
+              <w:t>p</w:t>
+            </w:r>
+            <w:r>
+              <w:rPr>
+                <w:rFonts w:asciiTheme="majorHAnsi" w:hAnsiTheme="majorHAnsi" w:cstheme="majorHAnsi"/>
+              </w:rPr>
+              <w:t>hoto, with its associate</w:t>
+            </w:r>
+            <w:r>
+              <w:rPr>
+                <w:rFonts w:asciiTheme="majorHAnsi" w:hAnsiTheme="majorHAnsi" w:cstheme="majorHAnsi"/>
+              </w:rPr>
+              <w:t>d</w:t>
+            </w:r>
+            <w:r>
+              <w:rPr>
+                <w:rFonts w:asciiTheme="majorHAnsi" w:hAnsiTheme="majorHAnsi" w:cstheme="majorHAnsi"/>
+              </w:rPr>
+              <w:t xml:space="preserve"> Comments, from the database and redirects the user to the </w:t>
             </w:r>
             <w:proofErr w:type="spellStart"/>
             <w:r>
@@ -2715,7 +2771,19 @@
               <w:rPr>
                 <w:rFonts w:asciiTheme="majorHAnsi" w:hAnsiTheme="majorHAnsi" w:cstheme="majorHAnsi"/>
               </w:rPr>
-              <w:t>This view displays a collection of Photos at thumbnail size. For each photo the Title, Owner, and Created Date values are displayed</w:t>
+              <w:t xml:space="preserve">This view displays a collection of Photos </w:t>
+            </w:r>
+            <w:r>
+              <w:rPr>
+                <w:rFonts w:asciiTheme="majorHAnsi" w:hAnsiTheme="majorHAnsi" w:cstheme="majorHAnsi"/>
+              </w:rPr>
+              <w:t xml:space="preserve">in the </w:t>
+            </w:r>
+            <w:r>
+              <w:rPr>
+                <w:rFonts w:asciiTheme="majorHAnsi" w:hAnsiTheme="majorHAnsi" w:cstheme="majorHAnsi"/>
+              </w:rPr>
+              <w:t>thumbnail size. For each photo the Title, Owner, and Created Date values are displayed</w:t>
             </w:r>
           </w:p>
         </w:tc>
@@ -2949,7 +3017,73 @@
               <w:rPr>
                 <w:rFonts w:asciiTheme="majorHAnsi" w:hAnsiTheme="majorHAnsi" w:cstheme="majorHAnsi"/>
               </w:rPr>
-              <w:t>This view displays a form with which the user can confirm a Photo deletion. The view displays details of the current Photo, such as its Title and Description</w:t>
+              <w:t xml:space="preserve">This view displays a form </w:t>
+            </w:r>
+            <w:r>
+              <w:rPr>
+                <w:rFonts w:asciiTheme="majorHAnsi" w:hAnsiTheme="majorHAnsi" w:cstheme="majorHAnsi"/>
+              </w:rPr>
+              <w:t xml:space="preserve">that </w:t>
+            </w:r>
+            <w:r>
+              <w:rPr>
+                <w:rFonts w:asciiTheme="majorHAnsi" w:hAnsiTheme="majorHAnsi" w:cstheme="majorHAnsi"/>
+              </w:rPr>
+              <w:t xml:space="preserve">the user can </w:t>
+            </w:r>
+            <w:r>
+              <w:rPr>
+                <w:rFonts w:asciiTheme="majorHAnsi" w:hAnsiTheme="majorHAnsi" w:cstheme="majorHAnsi"/>
+              </w:rPr>
+              <w:t xml:space="preserve">use to confirm the </w:t>
+            </w:r>
+            <w:r>
+              <w:rPr>
+                <w:rFonts w:asciiTheme="majorHAnsi" w:hAnsiTheme="majorHAnsi" w:cstheme="majorHAnsi"/>
+              </w:rPr>
+              <w:t>deletion</w:t>
+            </w:r>
+            <w:r>
+              <w:rPr>
+                <w:rFonts w:asciiTheme="majorHAnsi" w:hAnsiTheme="majorHAnsi" w:cstheme="majorHAnsi"/>
+              </w:rPr>
+              <w:t xml:space="preserve"> of a photo</w:t>
+            </w:r>
+            <w:r>
+              <w:rPr>
+                <w:rFonts w:asciiTheme="majorHAnsi" w:hAnsiTheme="majorHAnsi" w:cstheme="majorHAnsi"/>
+              </w:rPr>
+              <w:t xml:space="preserve">. The view displays details of the current </w:t>
+            </w:r>
+            <w:r>
+              <w:rPr>
+                <w:rFonts w:asciiTheme="majorHAnsi" w:hAnsiTheme="majorHAnsi" w:cstheme="majorHAnsi"/>
+              </w:rPr>
+              <w:t>photo</w:t>
+            </w:r>
+            <w:r>
+              <w:rPr>
+                <w:rFonts w:asciiTheme="majorHAnsi" w:hAnsiTheme="majorHAnsi" w:cstheme="majorHAnsi"/>
+              </w:rPr>
+              <w:t xml:space="preserve"> such as its </w:t>
+            </w:r>
+            <w:r>
+              <w:rPr>
+                <w:rFonts w:asciiTheme="majorHAnsi" w:hAnsiTheme="majorHAnsi" w:cstheme="majorHAnsi"/>
+              </w:rPr>
+              <w:t>title</w:t>
+            </w:r>
+            <w:r>
+              <w:rPr>
+                <w:rFonts w:asciiTheme="majorHAnsi" w:hAnsiTheme="majorHAnsi" w:cstheme="majorHAnsi"/>
+              </w:rPr>
+              <w:t xml:space="preserve"> and </w:t>
+            </w:r>
+            <w:r>
+              <w:rPr>
+                <w:rFonts w:asciiTheme="majorHAnsi" w:hAnsiTheme="majorHAnsi" w:cstheme="majorHAnsi"/>
+              </w:rPr>
+              <w:t>description</w:t>
             </w:r>
           </w:p>
         </w:tc>
@@ -3180,12 +3314,7 @@
         <w:t xml:space="preserve">Core </w:t>
       </w:r>
       <w:r>
-        <w:t>MVC</w:t>
-      </w:r>
-      <w:bookmarkStart w:id="0" w:name="_GoBack"/>
-      <w:bookmarkEnd w:id="0"/>
-      <w:r>
-        <w:t xml:space="preserve"> application proposed in this document. Scaling is very simple because Microsoft, not Adventure Works, is responsible for adding server resources at times of high traffic. Costs are minimal: they depend on the amount of data served to visitors but it is not necessary to maintain our own hardware.</w:t>
+        <w:t>MVC application proposed in this document. Scaling is very simple because Microsoft, not Adventure Works, is responsible for adding server resources at times of high traffic. Costs are minimal: they depend on the amount of data served to visitors but it is not necessary to maintain our own hardware.</w:t>
       </w:r>
     </w:p>
     <w:p>
@@ -3198,7 +3327,11 @@
     </w:p>
     <w:p>
       <w:r>
-        <w:t>The author recommends using SQL Database, within Microsoft Azure, to host the Photo Sharing application underlying database. As for the web server, this recommendation ensures high-availability hosting for the database with good value for money. This makes particular sense if the web site is hosted in Microsoft Azure.</w:t>
+        <w:t>The author recommends using SQL Database, within Microsoft Azure, to host the Photo Sharing application underlying database. As for the web server, this recommendation ensures high-</w:t>
+      </w:r>
+      <w:r>
+        <w:lastRenderedPageBreak/>
+        <w:t>availability hosting for the database with good value for money. This makes particular sense if the web site is hosted in Microsoft Azure.</w:t>
       </w:r>
     </w:p>
     <w:sectPr>
@@ -3994,6 +4127,11 @@
       <w:bCs/>
     </w:rPr>
   </w:style>
+  <w:style w:type="character" w:customStyle="1" w:styleId="x">
+    <w:name w:val="x"/>
+    <w:basedOn w:val="DefaultParagraphFont"/>
+    <w:rsid w:val="002C62A2"/>
+  </w:style>
 </w:styles>
 </file>
 

</xml_diff>

<commit_message>
Module 2 description verifications
</commit_message>
<xml_diff>
--- a/Allfiles/Mod02/Labfiles/01_DesignProject_end/DetailedPlanningDocument.docx
+++ b/Allfiles/Mod02/Labfiles/01_DesignProject_end/DetailedPlanningDocument.docx
@@ -840,7 +840,7 @@
               <w:rPr>
                 <w:rFonts w:asciiTheme="majorHAnsi" w:hAnsiTheme="majorHAnsi" w:cstheme="majorHAnsi"/>
               </w:rPr>
-              <w:t>The comment model class represents a comment that authenticated users can add to photos. This enables users to discuss others’ photos. Each comment is associated with just one photo</w:t>
+              <w:t>The comment model class represents a comment that authenticated users can add to photos. This enables users to discuss others’ photos. Each comment is associated with just one photo.</w:t>
             </w:r>
           </w:p>
         </w:tc>
@@ -1463,27 +1463,19 @@
               <w:rPr>
                 <w:rFonts w:asciiTheme="majorHAnsi" w:hAnsiTheme="majorHAnsi" w:cstheme="majorHAnsi"/>
               </w:rPr>
-              <w:t>The action r</w:t>
-            </w:r>
-            <w:r>
-              <w:rPr>
-                <w:rFonts w:asciiTheme="majorHAnsi" w:hAnsiTheme="majorHAnsi" w:cstheme="majorHAnsi"/>
-              </w:rPr>
-              <w:t xml:space="preserve">uns when the user requests the </w:t>
-            </w:r>
-            <w:r>
-              <w:rPr>
-                <w:rFonts w:asciiTheme="majorHAnsi" w:hAnsiTheme="majorHAnsi" w:cstheme="majorHAnsi"/>
-              </w:rPr>
-              <w:t>p</w:t>
-            </w:r>
-            <w:bookmarkStart w:id="0" w:name="_GoBack"/>
-            <w:bookmarkEnd w:id="0"/>
-            <w:r>
-              <w:rPr>
-                <w:rFonts w:asciiTheme="majorHAnsi" w:hAnsiTheme="majorHAnsi" w:cstheme="majorHAnsi"/>
-              </w:rPr>
-              <w:t xml:space="preserve">hoto gallery page. The action obtains all the photos from the database and passes them to the </w:t>
+              <w:t xml:space="preserve">The action runs when the user requests the </w:t>
+            </w:r>
+            <w:r>
+              <w:rPr>
+                <w:rFonts w:asciiTheme="majorHAnsi" w:hAnsiTheme="majorHAnsi" w:cstheme="majorHAnsi"/>
+              </w:rPr>
+              <w:t>Photo Gallery</w:t>
+            </w:r>
+            <w:r>
+              <w:rPr>
+                <w:rFonts w:asciiTheme="majorHAnsi" w:hAnsiTheme="majorHAnsi" w:cstheme="majorHAnsi"/>
+              </w:rPr>
+              <w:t xml:space="preserve"> page. The action obtains all the photos from the database and passes them to the </w:t>
             </w:r>
             <w:proofErr w:type="spellStart"/>
             <w:r>
@@ -1497,7 +1489,7 @@
               <w:rPr>
                 <w:rFonts w:asciiTheme="majorHAnsi" w:hAnsiTheme="majorHAnsi" w:cstheme="majorHAnsi"/>
               </w:rPr>
-              <w:t xml:space="preserve"> view</w:t>
+              <w:t xml:space="preserve"> view.</w:t>
             </w:r>
           </w:p>
         </w:tc>
@@ -1608,7 +1600,7 @@
               <w:rPr>
                 <w:rFonts w:asciiTheme="majorHAnsi" w:hAnsiTheme="majorHAnsi" w:cstheme="majorHAnsi"/>
               </w:rPr>
-              <w:t xml:space="preserve"> view</w:t>
+              <w:t xml:space="preserve"> view.</w:t>
             </w:r>
           </w:p>
         </w:tc>
@@ -1706,7 +1698,7 @@
               <w:rPr>
                 <w:rFonts w:asciiTheme="majorHAnsi" w:hAnsiTheme="majorHAnsi" w:cstheme="majorHAnsi"/>
               </w:rPr>
-              <w:t xml:space="preserve">“Details” in a gallery. The action obtains full details of a single photo from the database and passes it to the </w:t>
+              <w:t xml:space="preserve">“Details” link in a gallery. The action obtains full details of a single photo from the database and passes it to the </w:t>
             </w:r>
             <w:proofErr w:type="spellStart"/>
             <w:r>
@@ -1720,7 +1712,7 @@
               <w:rPr>
                 <w:rFonts w:asciiTheme="majorHAnsi" w:hAnsiTheme="majorHAnsi" w:cstheme="majorHAnsi"/>
               </w:rPr>
-              <w:t xml:space="preserve"> view</w:t>
+              <w:t xml:space="preserve"> view.</w:t>
             </w:r>
           </w:p>
         </w:tc>
@@ -1805,14 +1797,12 @@
               </w:rPr>
               <w:t xml:space="preserve">This action runs when the user clicks </w:t>
             </w:r>
-            <w:proofErr w:type="gramStart"/>
-            <w:r>
-              <w:rPr>
-                <w:rFonts w:asciiTheme="majorHAnsi" w:hAnsiTheme="majorHAnsi" w:cstheme="majorHAnsi"/>
-              </w:rPr>
-              <w:t>a</w:t>
-            </w:r>
-            <w:proofErr w:type="gramEnd"/>
+            <w:r>
+              <w:rPr>
+                <w:rFonts w:asciiTheme="majorHAnsi" w:hAnsiTheme="majorHAnsi" w:cstheme="majorHAnsi"/>
+              </w:rPr>
+              <w:t>an</w:t>
+            </w:r>
             <w:r>
               <w:rPr>
                 <w:rFonts w:asciiTheme="majorHAnsi" w:hAnsiTheme="majorHAnsi" w:cstheme="majorHAnsi"/>
@@ -1831,7 +1821,7 @@
               <w:rPr>
                 <w:rFonts w:asciiTheme="majorHAnsi" w:hAnsiTheme="majorHAnsi" w:cstheme="majorHAnsi"/>
               </w:rPr>
-              <w:t xml:space="preserve"> view</w:t>
+              <w:t xml:space="preserve"> view.</w:t>
             </w:r>
           </w:p>
         </w:tc>
@@ -1931,7 +1921,19 @@
               <w:rPr>
                 <w:rFonts w:asciiTheme="majorHAnsi" w:hAnsiTheme="majorHAnsi" w:cstheme="majorHAnsi"/>
               </w:rPr>
-              <w:t xml:space="preserve"> view. The action saves the file and details of the new Photo to the database and redirects the user to the </w:t>
+              <w:t xml:space="preserve"> view. The action saves the file and details of the new </w:t>
+            </w:r>
+            <w:r>
+              <w:rPr>
+                <w:rFonts w:asciiTheme="majorHAnsi" w:hAnsiTheme="majorHAnsi" w:cstheme="majorHAnsi"/>
+              </w:rPr>
+              <w:t>photo</w:t>
+            </w:r>
+            <w:r>
+              <w:rPr>
+                <w:rFonts w:asciiTheme="majorHAnsi" w:hAnsiTheme="majorHAnsi" w:cstheme="majorHAnsi"/>
+              </w:rPr>
+              <w:t xml:space="preserve"> to the database and redirects the user to the </w:t>
             </w:r>
             <w:proofErr w:type="spellStart"/>
             <w:r>
@@ -1945,7 +1947,7 @@
               <w:rPr>
                 <w:rFonts w:asciiTheme="majorHAnsi" w:hAnsiTheme="majorHAnsi" w:cstheme="majorHAnsi"/>
               </w:rPr>
-              <w:t xml:space="preserve"> view</w:t>
+              <w:t xml:space="preserve"> view.</w:t>
             </w:r>
           </w:p>
         </w:tc>
@@ -2056,7 +2058,7 @@
               <w:rPr>
                 <w:rFonts w:asciiTheme="majorHAnsi" w:hAnsiTheme="majorHAnsi" w:cstheme="majorHAnsi"/>
               </w:rPr>
-              <w:t xml:space="preserve"> view, which requests confirmation for the deletion</w:t>
+              <w:t xml:space="preserve"> view, which requests confirmation for the deletion.</w:t>
             </w:r>
           </w:p>
         </w:tc>
@@ -2162,25 +2164,25 @@
               <w:rPr>
                 <w:rFonts w:asciiTheme="majorHAnsi" w:hAnsiTheme="majorHAnsi" w:cstheme="majorHAnsi"/>
               </w:rPr>
-              <w:t>p</w:t>
-            </w:r>
-            <w:r>
-              <w:rPr>
-                <w:rFonts w:asciiTheme="majorHAnsi" w:hAnsiTheme="majorHAnsi" w:cstheme="majorHAnsi"/>
-              </w:rPr>
-              <w:t>hoto, with its associate</w:t>
-            </w:r>
-            <w:r>
-              <w:rPr>
-                <w:rFonts w:asciiTheme="majorHAnsi" w:hAnsiTheme="majorHAnsi" w:cstheme="majorHAnsi"/>
-              </w:rPr>
-              <w:t>d</w:t>
-            </w:r>
-            <w:r>
-              <w:rPr>
-                <w:rFonts w:asciiTheme="majorHAnsi" w:hAnsiTheme="majorHAnsi" w:cstheme="majorHAnsi"/>
-              </w:rPr>
-              <w:t xml:space="preserve"> Comments, from the database and redirects the user to the </w:t>
+              <w:t>photo</w:t>
+            </w:r>
+            <w:r>
+              <w:rPr>
+                <w:rFonts w:asciiTheme="majorHAnsi" w:hAnsiTheme="majorHAnsi" w:cstheme="majorHAnsi"/>
+              </w:rPr>
+              <w:t xml:space="preserve">, with its </w:t>
+            </w:r>
+            <w:r>
+              <w:rPr>
+                <w:rFonts w:asciiTheme="majorHAnsi" w:hAnsiTheme="majorHAnsi" w:cstheme="majorHAnsi"/>
+              </w:rPr>
+              <w:t>associated comments</w:t>
+            </w:r>
+            <w:r>
+              <w:rPr>
+                <w:rFonts w:asciiTheme="majorHAnsi" w:hAnsiTheme="majorHAnsi" w:cstheme="majorHAnsi"/>
+              </w:rPr>
+              <w:t xml:space="preserve"> from the database and redirects the user to the </w:t>
             </w:r>
             <w:proofErr w:type="spellStart"/>
             <w:r>
@@ -2194,7 +2196,7 @@
               <w:rPr>
                 <w:rFonts w:asciiTheme="majorHAnsi" w:hAnsiTheme="majorHAnsi" w:cstheme="majorHAnsi"/>
               </w:rPr>
-              <w:t xml:space="preserve"> view</w:t>
+              <w:t xml:space="preserve"> view.</w:t>
             </w:r>
           </w:p>
         </w:tc>
@@ -2285,7 +2287,7 @@
               <w:rPr>
                 <w:rFonts w:asciiTheme="majorHAnsi" w:hAnsiTheme="majorHAnsi" w:cstheme="majorHAnsi"/>
               </w:rPr>
-              <w:t xml:space="preserve">This action runs when the user clicks the “Add a Comment” link in the </w:t>
+              <w:t xml:space="preserve">This action runs when the </w:t>
             </w:r>
             <w:proofErr w:type="spellStart"/>
             <w:r>
@@ -2299,7 +2301,7 @@
               <w:rPr>
                 <w:rFonts w:asciiTheme="majorHAnsi" w:hAnsiTheme="majorHAnsi" w:cstheme="majorHAnsi"/>
               </w:rPr>
-              <w:t xml:space="preserve"> view. The action creates a new instance of the Comment model class and sets its </w:t>
+              <w:t xml:space="preserve"> view is displayed. The action requires the current </w:t>
             </w:r>
             <w:proofErr w:type="spellStart"/>
             <w:r>
@@ -2313,21 +2315,33 @@
               <w:rPr>
                 <w:rFonts w:asciiTheme="majorHAnsi" w:hAnsiTheme="majorHAnsi" w:cstheme="majorHAnsi"/>
               </w:rPr>
-              <w:t xml:space="preserve"> to be the ID of the current Photo. It passes this new comment to the </w:t>
+              <w:t xml:space="preserve"> as a parameter and uses it to get all the comments for the current </w:t>
+            </w:r>
+            <w:r>
+              <w:rPr>
+                <w:rFonts w:asciiTheme="majorHAnsi" w:hAnsiTheme="majorHAnsi" w:cstheme="majorHAnsi"/>
+              </w:rPr>
+              <w:t>photo</w:t>
+            </w:r>
+            <w:r>
+              <w:rPr>
+                <w:rFonts w:asciiTheme="majorHAnsi" w:hAnsiTheme="majorHAnsi" w:cstheme="majorHAnsi"/>
+              </w:rPr>
+              <w:t xml:space="preserve"> from the database. The action returns the _</w:t>
             </w:r>
             <w:proofErr w:type="spellStart"/>
             <w:r>
               <w:rPr>
                 <w:rFonts w:asciiTheme="majorHAnsi" w:hAnsiTheme="majorHAnsi" w:cstheme="majorHAnsi"/>
               </w:rPr>
-              <w:t>AddComment</w:t>
+              <w:t>DisplayComments</w:t>
             </w:r>
             <w:proofErr w:type="spellEnd"/>
             <w:r>
               <w:rPr>
                 <w:rFonts w:asciiTheme="majorHAnsi" w:hAnsiTheme="majorHAnsi" w:cstheme="majorHAnsi"/>
               </w:rPr>
-              <w:t xml:space="preserve"> view</w:t>
+              <w:t xml:space="preserve"> partial view.</w:t>
             </w:r>
           </w:p>
         </w:tc>
@@ -2413,13 +2427,53 @@
               <w:rPr>
                 <w:rFonts w:asciiTheme="majorHAnsi" w:hAnsiTheme="majorHAnsi" w:cstheme="majorHAnsi"/>
               </w:rPr>
-              <w:t xml:space="preserve">This action runs when the user clicks “Submit” in the </w:t>
+              <w:t xml:space="preserve">This action runs when the user clicks the “Add a Comment” link in the </w:t>
             </w:r>
             <w:proofErr w:type="spellStart"/>
             <w:r>
               <w:rPr>
                 <w:rFonts w:asciiTheme="majorHAnsi" w:hAnsiTheme="majorHAnsi" w:cstheme="majorHAnsi"/>
               </w:rPr>
+              <w:t>DisplayPhoto</w:t>
+            </w:r>
+            <w:proofErr w:type="spellEnd"/>
+            <w:r>
+              <w:rPr>
+                <w:rFonts w:asciiTheme="majorHAnsi" w:hAnsiTheme="majorHAnsi" w:cstheme="majorHAnsi"/>
+              </w:rPr>
+              <w:t xml:space="preserve"> view. The action creates a new instance of the Comment model class and sets its </w:t>
+            </w:r>
+            <w:proofErr w:type="spellStart"/>
+            <w:r>
+              <w:rPr>
+                <w:rFonts w:asciiTheme="majorHAnsi" w:hAnsiTheme="majorHAnsi" w:cstheme="majorHAnsi"/>
+              </w:rPr>
+              <w:t>PhotoID</w:t>
+            </w:r>
+            <w:proofErr w:type="spellEnd"/>
+            <w:r>
+              <w:rPr>
+                <w:rFonts w:asciiTheme="majorHAnsi" w:hAnsiTheme="majorHAnsi" w:cstheme="majorHAnsi"/>
+              </w:rPr>
+              <w:t xml:space="preserve"> to be the ID of the current </w:t>
+            </w:r>
+            <w:r>
+              <w:rPr>
+                <w:rFonts w:asciiTheme="majorHAnsi" w:hAnsiTheme="majorHAnsi" w:cstheme="majorHAnsi"/>
+              </w:rPr>
+              <w:t>photo</w:t>
+            </w:r>
+            <w:r>
+              <w:rPr>
+                <w:rFonts w:asciiTheme="majorHAnsi" w:hAnsiTheme="majorHAnsi" w:cstheme="majorHAnsi"/>
+              </w:rPr>
+              <w:t xml:space="preserve">. It passes this new comment to the </w:t>
+            </w:r>
+            <w:proofErr w:type="spellStart"/>
+            <w:r>
+              <w:rPr>
+                <w:rFonts w:asciiTheme="majorHAnsi" w:hAnsiTheme="majorHAnsi" w:cstheme="majorHAnsi"/>
+              </w:rPr>
               <w:t>AddComment</w:t>
             </w:r>
             <w:proofErr w:type="spellEnd"/>
@@ -2427,21 +2481,7 @@
               <w:rPr>
                 <w:rFonts w:asciiTheme="majorHAnsi" w:hAnsiTheme="majorHAnsi" w:cstheme="majorHAnsi"/>
               </w:rPr>
-              <w:t xml:space="preserve"> view. The action saves the details of the new comment in the database and redirects the user to the </w:t>
-            </w:r>
-            <w:proofErr w:type="spellStart"/>
-            <w:r>
-              <w:rPr>
-                <w:rFonts w:asciiTheme="majorHAnsi" w:hAnsiTheme="majorHAnsi" w:cstheme="majorHAnsi"/>
-              </w:rPr>
-              <w:t>DisplayPhoto</w:t>
-            </w:r>
-            <w:proofErr w:type="spellEnd"/>
-            <w:r>
-              <w:rPr>
-                <w:rFonts w:asciiTheme="majorHAnsi" w:hAnsiTheme="majorHAnsi" w:cstheme="majorHAnsi"/>
-              </w:rPr>
-              <w:t xml:space="preserve"> view</w:t>
+              <w:t xml:space="preserve"> view.</w:t>
             </w:r>
           </w:p>
         </w:tc>
@@ -2524,13 +2564,27 @@
               <w:rPr>
                 <w:rFonts w:asciiTheme="majorHAnsi" w:hAnsiTheme="majorHAnsi" w:cstheme="majorHAnsi"/>
               </w:rPr>
-              <w:t xml:space="preserve">This action runs when the user clicks the “Add a Comment” link in the </w:t>
+              <w:t xml:space="preserve">This action runs when the user clicks “Submit” in the </w:t>
             </w:r>
             <w:proofErr w:type="spellStart"/>
             <w:r>
               <w:rPr>
                 <w:rFonts w:asciiTheme="majorHAnsi" w:hAnsiTheme="majorHAnsi" w:cstheme="majorHAnsi"/>
               </w:rPr>
+              <w:t>AddComment</w:t>
+            </w:r>
+            <w:proofErr w:type="spellEnd"/>
+            <w:r>
+              <w:rPr>
+                <w:rFonts w:asciiTheme="majorHAnsi" w:hAnsiTheme="majorHAnsi" w:cstheme="majorHAnsi"/>
+              </w:rPr>
+              <w:t xml:space="preserve"> view. The action saves the details of the new comment in the database and redirects the user to the </w:t>
+            </w:r>
+            <w:proofErr w:type="spellStart"/>
+            <w:r>
+              <w:rPr>
+                <w:rFonts w:asciiTheme="majorHAnsi" w:hAnsiTheme="majorHAnsi" w:cstheme="majorHAnsi"/>
+              </w:rPr>
               <w:t>DisplayPhoto</w:t>
             </w:r>
             <w:proofErr w:type="spellEnd"/>
@@ -2538,35 +2592,7 @@
               <w:rPr>
                 <w:rFonts w:asciiTheme="majorHAnsi" w:hAnsiTheme="majorHAnsi" w:cstheme="majorHAnsi"/>
               </w:rPr>
-              <w:t xml:space="preserve"> view. The action creates a new instance of the Comment model class and sets its </w:t>
-            </w:r>
-            <w:proofErr w:type="spellStart"/>
-            <w:r>
-              <w:rPr>
-                <w:rFonts w:asciiTheme="majorHAnsi" w:hAnsiTheme="majorHAnsi" w:cstheme="majorHAnsi"/>
-              </w:rPr>
-              <w:t>PhotoID</w:t>
-            </w:r>
-            <w:proofErr w:type="spellEnd"/>
-            <w:r>
-              <w:rPr>
-                <w:rFonts w:asciiTheme="majorHAnsi" w:hAnsiTheme="majorHAnsi" w:cstheme="majorHAnsi"/>
-              </w:rPr>
-              <w:t xml:space="preserve"> to be the ID of the current Photo. It passes this new comment to the </w:t>
-            </w:r>
-            <w:proofErr w:type="spellStart"/>
-            <w:r>
-              <w:rPr>
-                <w:rFonts w:asciiTheme="majorHAnsi" w:hAnsiTheme="majorHAnsi" w:cstheme="majorHAnsi"/>
-              </w:rPr>
-              <w:t>AddComment</w:t>
-            </w:r>
-            <w:proofErr w:type="spellEnd"/>
-            <w:r>
-              <w:rPr>
-                <w:rFonts w:asciiTheme="majorHAnsi" w:hAnsiTheme="majorHAnsi" w:cstheme="majorHAnsi"/>
-              </w:rPr>
-              <w:t xml:space="preserve"> view</w:t>
+              <w:t xml:space="preserve"> view.</w:t>
             </w:r>
           </w:p>
         </w:tc>
@@ -2579,6 +2605,7 @@
         </w:tabs>
       </w:pPr>
       <w:r>
+        <w:lastRenderedPageBreak/>
         <w:tab/>
       </w:r>
     </w:p>
@@ -2587,7 +2614,6 @@
         <w:pStyle w:val="Heading1"/>
       </w:pPr>
       <w:r>
-        <w:lastRenderedPageBreak/>
         <w:t>MVC Views</w:t>
       </w:r>
     </w:p>
@@ -2704,6 +2730,7 @@
                 <w:bCs w:val="0"/>
               </w:rPr>
             </w:pPr>
+            <w:bookmarkStart w:id="0" w:name="_GoBack" w:colFirst="3" w:colLast="3"/>
             <w:r>
               <w:rPr>
                 <w:b w:val="0"/>
@@ -2771,19 +2798,25 @@
               <w:rPr>
                 <w:rFonts w:asciiTheme="majorHAnsi" w:hAnsiTheme="majorHAnsi" w:cstheme="majorHAnsi"/>
               </w:rPr>
-              <w:t xml:space="preserve">This view displays a collection of Photos </w:t>
-            </w:r>
-            <w:r>
-              <w:rPr>
-                <w:rFonts w:asciiTheme="majorHAnsi" w:hAnsiTheme="majorHAnsi" w:cstheme="majorHAnsi"/>
-              </w:rPr>
-              <w:t xml:space="preserve">in the </w:t>
+              <w:t xml:space="preserve">This view displays a collection of </w:t>
+            </w:r>
+            <w:r>
+              <w:rPr>
+                <w:rFonts w:asciiTheme="majorHAnsi" w:hAnsiTheme="majorHAnsi" w:cstheme="majorHAnsi"/>
+              </w:rPr>
+              <w:t xml:space="preserve">photos in the </w:t>
             </w:r>
             <w:r>
               <w:rPr>
                 <w:rFonts w:asciiTheme="majorHAnsi" w:hAnsiTheme="majorHAnsi" w:cstheme="majorHAnsi"/>
               </w:rPr>
               <w:t>thumbnail size. For each photo the Title, Owner, and Created Date values are displayed</w:t>
+            </w:r>
+            <w:r>
+              <w:rPr>
+                <w:rFonts w:asciiTheme="majorHAnsi" w:hAnsiTheme="majorHAnsi" w:cstheme="majorHAnsi"/>
+              </w:rPr>
+              <w:t>.</w:t>
             </w:r>
           </w:p>
         </w:tc>
@@ -2860,7 +2893,85 @@
               <w:rPr>
                 <w:rFonts w:asciiTheme="majorHAnsi" w:hAnsiTheme="majorHAnsi" w:cstheme="majorHAnsi"/>
               </w:rPr>
-              <w:t>This view displays a single Photo at full size. The Title and Owner are displayed above the photo. The Photo Description, Created Date, and other values are displayed beneath the photo. Under these details, all the Comments for the current Photo are listed, with an “Add a Comment” link</w:t>
+              <w:t xml:space="preserve">This view displays a single </w:t>
+            </w:r>
+            <w:r>
+              <w:rPr>
+                <w:rFonts w:asciiTheme="majorHAnsi" w:hAnsiTheme="majorHAnsi" w:cstheme="majorHAnsi"/>
+              </w:rPr>
+              <w:t>photo in</w:t>
+            </w:r>
+            <w:r>
+              <w:rPr>
+                <w:rFonts w:asciiTheme="majorHAnsi" w:hAnsiTheme="majorHAnsi" w:cstheme="majorHAnsi"/>
+              </w:rPr>
+              <w:t xml:space="preserve"> full size. The Title and Owner </w:t>
+            </w:r>
+            <w:r>
+              <w:rPr>
+                <w:rFonts w:asciiTheme="majorHAnsi" w:hAnsiTheme="majorHAnsi" w:cstheme="majorHAnsi"/>
+              </w:rPr>
+              <w:t>values appear</w:t>
+            </w:r>
+            <w:r>
+              <w:rPr>
+                <w:rFonts w:asciiTheme="majorHAnsi" w:hAnsiTheme="majorHAnsi" w:cstheme="majorHAnsi"/>
+              </w:rPr>
+              <w:t xml:space="preserve"> above the photo. The Photo </w:t>
+            </w:r>
+            <w:r>
+              <w:rPr>
+                <w:rFonts w:asciiTheme="majorHAnsi" w:hAnsiTheme="majorHAnsi" w:cstheme="majorHAnsi"/>
+              </w:rPr>
+              <w:t xml:space="preserve">Name, </w:t>
+            </w:r>
+            <w:r>
+              <w:rPr>
+                <w:rFonts w:asciiTheme="majorHAnsi" w:hAnsiTheme="majorHAnsi" w:cstheme="majorHAnsi"/>
+              </w:rPr>
+              <w:t xml:space="preserve">Description, and other values </w:t>
+            </w:r>
+            <w:r>
+              <w:rPr>
+                <w:rFonts w:asciiTheme="majorHAnsi" w:hAnsiTheme="majorHAnsi" w:cstheme="majorHAnsi"/>
+              </w:rPr>
+              <w:t xml:space="preserve">appear </w:t>
+            </w:r>
+            <w:r>
+              <w:rPr>
+                <w:rFonts w:asciiTheme="majorHAnsi" w:hAnsiTheme="majorHAnsi" w:cstheme="majorHAnsi"/>
+              </w:rPr>
+              <w:t xml:space="preserve">beneath the photo. Under these details, all the </w:t>
+            </w:r>
+            <w:r>
+              <w:rPr>
+                <w:rFonts w:asciiTheme="majorHAnsi" w:hAnsiTheme="majorHAnsi" w:cstheme="majorHAnsi"/>
+              </w:rPr>
+              <w:t>comments</w:t>
+            </w:r>
+            <w:r>
+              <w:rPr>
+                <w:rFonts w:asciiTheme="majorHAnsi" w:hAnsiTheme="majorHAnsi" w:cstheme="majorHAnsi"/>
+              </w:rPr>
+              <w:t xml:space="preserve"> for the current </w:t>
+            </w:r>
+            <w:r>
+              <w:rPr>
+                <w:rFonts w:asciiTheme="majorHAnsi" w:hAnsiTheme="majorHAnsi" w:cstheme="majorHAnsi"/>
+              </w:rPr>
+              <w:t>photo</w:t>
+            </w:r>
+            <w:r>
+              <w:rPr>
+                <w:rFonts w:asciiTheme="majorHAnsi" w:hAnsiTheme="majorHAnsi" w:cstheme="majorHAnsi"/>
+              </w:rPr>
+              <w:t xml:space="preserve"> are listed with an “Add a Comment” link</w:t>
+            </w:r>
+            <w:r>
+              <w:rPr>
+                <w:rFonts w:asciiTheme="majorHAnsi" w:hAnsiTheme="majorHAnsi" w:cstheme="majorHAnsi"/>
+              </w:rPr>
+              <w:t>.</w:t>
             </w:r>
           </w:p>
         </w:tc>
@@ -2940,7 +3051,37 @@
               <w:rPr>
                 <w:rFonts w:asciiTheme="majorHAnsi" w:hAnsiTheme="majorHAnsi" w:cstheme="majorHAnsi"/>
               </w:rPr>
-              <w:t>This view displays a form with which the user can upload and describe a new Photo</w:t>
+              <w:t xml:space="preserve">This view displays a form </w:t>
+            </w:r>
+            <w:r>
+              <w:rPr>
+                <w:rFonts w:asciiTheme="majorHAnsi" w:hAnsiTheme="majorHAnsi" w:cstheme="majorHAnsi"/>
+              </w:rPr>
+              <w:t xml:space="preserve">that </w:t>
+            </w:r>
+            <w:r>
+              <w:rPr>
+                <w:rFonts w:asciiTheme="majorHAnsi" w:hAnsiTheme="majorHAnsi" w:cstheme="majorHAnsi"/>
+              </w:rPr>
+              <w:t xml:space="preserve">the user can </w:t>
+            </w:r>
+            <w:r>
+              <w:rPr>
+                <w:rFonts w:asciiTheme="majorHAnsi" w:hAnsiTheme="majorHAnsi" w:cstheme="majorHAnsi"/>
+              </w:rPr>
+              <w:t xml:space="preserve">use to </w:t>
+            </w:r>
+            <w:r>
+              <w:rPr>
+                <w:rFonts w:asciiTheme="majorHAnsi" w:hAnsiTheme="majorHAnsi" w:cstheme="majorHAnsi"/>
+              </w:rPr>
+              <w:t xml:space="preserve">upload and describe a new </w:t>
+            </w:r>
+            <w:r>
+              <w:rPr>
+                <w:rFonts w:asciiTheme="majorHAnsi" w:hAnsiTheme="majorHAnsi" w:cstheme="majorHAnsi"/>
+              </w:rPr>
+              <w:t>photo</w:t>
             </w:r>
           </w:p>
         </w:tc>
@@ -3193,7 +3334,25 @@
               <w:rPr>
                 <w:rFonts w:asciiTheme="majorHAnsi" w:hAnsiTheme="majorHAnsi" w:cstheme="majorHAnsi"/>
               </w:rPr>
-              <w:t xml:space="preserve"> form, displays all the Comments associated with the current Photo</w:t>
+              <w:t xml:space="preserve"> form, displays all the </w:t>
+            </w:r>
+            <w:r>
+              <w:rPr>
+                <w:rFonts w:asciiTheme="majorHAnsi" w:hAnsiTheme="majorHAnsi" w:cstheme="majorHAnsi"/>
+              </w:rPr>
+              <w:t>comments</w:t>
+            </w:r>
+            <w:r>
+              <w:rPr>
+                <w:rFonts w:asciiTheme="majorHAnsi" w:hAnsiTheme="majorHAnsi" w:cstheme="majorHAnsi"/>
+              </w:rPr>
+              <w:t xml:space="preserve"> associated with the current </w:t>
+            </w:r>
+            <w:r>
+              <w:rPr>
+                <w:rFonts w:asciiTheme="majorHAnsi" w:hAnsiTheme="majorHAnsi" w:cstheme="majorHAnsi"/>
+              </w:rPr>
+              <w:t>photo</w:t>
             </w:r>
           </w:p>
         </w:tc>
@@ -3270,12 +3429,43 @@
               <w:rPr>
                 <w:rFonts w:asciiTheme="majorHAnsi" w:hAnsiTheme="majorHAnsi" w:cstheme="majorHAnsi"/>
               </w:rPr>
-              <w:t>This view displays a form with which the user can create a new comment for a specified Photo</w:t>
+              <w:t xml:space="preserve">This view displays a form </w:t>
+            </w:r>
+            <w:r>
+              <w:rPr>
+                <w:rFonts w:asciiTheme="majorHAnsi" w:hAnsiTheme="majorHAnsi" w:cstheme="majorHAnsi"/>
+              </w:rPr>
+              <w:t xml:space="preserve">that </w:t>
+            </w:r>
+            <w:r>
+              <w:rPr>
+                <w:rFonts w:asciiTheme="majorHAnsi" w:hAnsiTheme="majorHAnsi" w:cstheme="majorHAnsi"/>
+              </w:rPr>
+              <w:t xml:space="preserve">the user can </w:t>
+            </w:r>
+            <w:r>
+              <w:rPr>
+                <w:rFonts w:asciiTheme="majorHAnsi" w:hAnsiTheme="majorHAnsi" w:cstheme="majorHAnsi"/>
+              </w:rPr>
+              <w:t xml:space="preserve">use to </w:t>
+            </w:r>
+            <w:r>
+              <w:rPr>
+                <w:rFonts w:asciiTheme="majorHAnsi" w:hAnsiTheme="majorHAnsi" w:cstheme="majorHAnsi"/>
+              </w:rPr>
+              <w:t xml:space="preserve">create a new comment for a </w:t>
+            </w:r>
+            <w:r>
+              <w:rPr>
+                <w:rFonts w:asciiTheme="majorHAnsi" w:hAnsiTheme="majorHAnsi" w:cstheme="majorHAnsi"/>
+              </w:rPr>
+              <w:t>photo</w:t>
             </w:r>
           </w:p>
         </w:tc>
       </w:tr>
     </w:tbl>
+    <w:bookmarkEnd w:id="0"/>
     <w:p>
       <w:pPr>
         <w:pStyle w:val="Heading1"/>
@@ -3322,16 +3512,13 @@
         <w:pStyle w:val="Heading2"/>
       </w:pPr>
       <w:r>
+        <w:lastRenderedPageBreak/>
         <w:t>Database</w:t>
       </w:r>
     </w:p>
     <w:p>
       <w:r>
-        <w:t>The author recommends using SQL Database, within Microsoft Azure, to host the Photo Sharing application underlying database. As for the web server, this recommendation ensures high-</w:t>
-      </w:r>
-      <w:r>
-        <w:lastRenderedPageBreak/>
-        <w:t>availability hosting for the database with good value for money. This makes particular sense if the web site is hosted in Microsoft Azure.</w:t>
+        <w:t>The author recommends using SQL Database, within Microsoft Azure, to host the Photo Sharing application underlying database. As for the web server, this recommendation ensures high-availability hosting for the database with good value for money. This makes particular sense if the web site is hosted in Microsoft Azure.</w:t>
       </w:r>
     </w:p>
     <w:sectPr>

</xml_diff>